<commit_message>
NECESIDAD Y CARACTERISTICAS DE PENSION
</commit_message>
<xml_diff>
--- a/documentacion/NECESIDAD Y CARACTERISTICAS DE PENSION.docx
+++ b/documentacion/NECESIDAD Y CARACTERISTICAS DE PENSION.docx
@@ -151,7 +151,13 @@
               <w:rPr>
                 <w:rFonts w:ascii="Arial" w:hAnsi="Arial" w:cs="Arial"/>
               </w:rPr>
-              <w:t>MEJORAS EN INFRAESTRUCTURA</w:t>
+              <w:t xml:space="preserve">El sistema debe permitir </w:t>
+            </w:r>
+            <w:r>
+              <w:rPr>
+                <w:rFonts w:ascii="Arial" w:hAnsi="Arial" w:cs="Arial"/>
+              </w:rPr>
+              <w:t>verificar la inscripción del estudiante.</w:t>
             </w:r>
           </w:p>
         </w:tc>
@@ -198,7 +204,7 @@
               <w:rPr>
                 <w:rFonts w:ascii="Arial" w:hAnsi="Arial" w:cs="Arial"/>
               </w:rPr>
-              <w:t>LA ENTREGA DE CERTIFICACIÓN DE NOTAS.</w:t>
+              <w:t>Mensualmente ingresa un monto a pagar por el estudiante.</w:t>
             </w:r>
           </w:p>
         </w:tc>
@@ -245,7 +251,13 @@
               <w:rPr>
                 <w:rFonts w:ascii="Arial" w:hAnsi="Arial" w:cs="Arial"/>
               </w:rPr>
-              <w:t>CONTRATACIÓN DE PERSONAL</w:t>
+              <w:t xml:space="preserve">El sistema debe permitir mantener un registro ordenado de las </w:t>
+            </w:r>
+            <w:r>
+              <w:rPr>
+                <w:rFonts w:ascii="Arial" w:hAnsi="Arial" w:cs="Arial"/>
+              </w:rPr>
+              <w:t>pensiones.</w:t>
             </w:r>
           </w:p>
         </w:tc>
@@ -292,7 +304,121 @@
               <w:rPr>
                 <w:rFonts w:ascii="Arial" w:hAnsi="Arial" w:cs="Arial"/>
               </w:rPr>
-              <w:t>CONVENIOS INTERNACIONALES.</w:t>
+              <w:t>Consulta si existe alguna deuda pendiente.</w:t>
+            </w:r>
+          </w:p>
+        </w:tc>
+      </w:tr>
+      <w:tr>
+        <w:trPr>
+          <w:trHeight w:val="545"/>
+          <w:jc w:val="center"/>
+        </w:trPr>
+        <w:tc>
+          <w:tcPr>
+            <w:tcW w:w="998" w:type="pct"/>
+            <w:shd w:val="clear" w:color="auto" w:fill="FFC000"/>
+          </w:tcPr>
+          <w:p>
+            <w:pPr>
+              <w:jc w:val="both"/>
+              <w:rPr>
+                <w:rFonts w:ascii="Arial" w:hAnsi="Arial" w:cs="Arial"/>
+              </w:rPr>
+            </w:pPr>
+            <w:r>
+              <w:rPr>
+                <w:rFonts w:ascii="Arial" w:hAnsi="Arial" w:cs="Arial"/>
+              </w:rPr>
+              <w:t>NEC-05</w:t>
+            </w:r>
+          </w:p>
+        </w:tc>
+        <w:tc>
+          <w:tcPr>
+            <w:tcW w:w="4002" w:type="pct"/>
+            <w:shd w:val="clear" w:color="auto" w:fill="E2EFD9" w:themeFill="accent6" w:themeFillTint="33"/>
+            <w:vAlign w:val="center"/>
+          </w:tcPr>
+          <w:p>
+            <w:pPr>
+              <w:jc w:val="both"/>
+              <w:rPr>
+                <w:rFonts w:ascii="Arial" w:hAnsi="Arial" w:cs="Arial"/>
+              </w:rPr>
+            </w:pPr>
+            <w:r>
+              <w:rPr>
+                <w:rFonts w:ascii="Arial" w:hAnsi="Arial" w:cs="Arial"/>
+              </w:rPr>
+              <w:t>Permite pagar la deuda</w:t>
+            </w:r>
+            <w:r>
+              <w:rPr>
+                <w:rFonts w:ascii="Arial" w:hAnsi="Arial" w:cs="Arial"/>
+              </w:rPr>
+              <w:t xml:space="preserve"> </w:t>
+            </w:r>
+          </w:p>
+          <w:p>
+            <w:pPr>
+              <w:jc w:val="both"/>
+              <w:rPr>
+                <w:rFonts w:ascii="Arial" w:hAnsi="Arial" w:cs="Arial"/>
+              </w:rPr>
+            </w:pPr>
+          </w:p>
+        </w:tc>
+      </w:tr>
+      <w:tr>
+        <w:trPr>
+          <w:trHeight w:val="545"/>
+          <w:jc w:val="center"/>
+        </w:trPr>
+        <w:tc>
+          <w:tcPr>
+            <w:tcW w:w="998" w:type="pct"/>
+            <w:shd w:val="clear" w:color="auto" w:fill="FFC000"/>
+          </w:tcPr>
+          <w:p>
+            <w:pPr>
+              <w:jc w:val="both"/>
+              <w:rPr>
+                <w:rFonts w:ascii="Arial" w:hAnsi="Arial" w:cs="Arial"/>
+              </w:rPr>
+            </w:pPr>
+            <w:r>
+              <w:rPr>
+                <w:rFonts w:ascii="Arial" w:hAnsi="Arial" w:cs="Arial"/>
+              </w:rPr>
+              <w:t>NEC-0</w:t>
+            </w:r>
+            <w:r>
+              <w:rPr>
+                <w:rFonts w:ascii="Arial" w:hAnsi="Arial" w:cs="Arial"/>
+              </w:rPr>
+              <w:t>6</w:t>
+            </w:r>
+          </w:p>
+        </w:tc>
+        <w:tc>
+          <w:tcPr>
+            <w:tcW w:w="4002" w:type="pct"/>
+            <w:shd w:val="clear" w:color="auto" w:fill="E2EFD9" w:themeFill="accent6" w:themeFillTint="33"/>
+            <w:vAlign w:val="center"/>
+          </w:tcPr>
+          <w:p>
+            <w:pPr>
+              <w:jc w:val="both"/>
+              <w:rPr>
+                <w:rFonts w:ascii="Arial" w:hAnsi="Arial" w:cs="Arial"/>
+              </w:rPr>
+            </w:pPr>
+            <w:r>
+              <w:rPr>
+                <w:rFonts w:ascii="Arial" w:hAnsi="Arial" w:cs="Arial"/>
+              </w:rPr>
+              <w:t>Generar un comprobante de pago</w:t>
             </w:r>
           </w:p>
         </w:tc>
@@ -475,7 +601,7 @@
               <w:rPr>
                 <w:rFonts w:ascii="Arial" w:hAnsi="Arial" w:cs="Arial"/>
               </w:rPr>
-              <w:t>LOS PAGOS REALIZADOS DEBEN SER AUTORIZADOS POR LA UGEL O DRE</w:t>
+              <w:t>Revisa en el registro de matriculas mediante el DNI del estudiante si tiene alguna deuda pendiente.</w:t>
             </w:r>
           </w:p>
         </w:tc>
@@ -544,7 +670,7 @@
               <w:rPr>
                 <w:rFonts w:ascii="Arial" w:hAnsi="Arial" w:cs="Arial"/>
               </w:rPr>
-              <w:t>RECIBIR LA INFORMACIÓN DE LAS CONDICIONES PEDAGÓGICAS, INSTITUCIONALES Y FINANCIERAS A LAS QUE SE AJUSTA EL SERVICIO EDUCATIVO DURANTE EL AÑO ESCOLAR.</w:t>
+              <w:t>Los montos se ingresan automáticamente por el sistema mensualmente dentro del año escolar.</w:t>
             </w:r>
           </w:p>
         </w:tc>
@@ -612,7 +738,7 @@
               <w:rPr>
                 <w:rFonts w:ascii="Arial" w:hAnsi="Arial" w:cs="Arial"/>
               </w:rPr>
-              <w:t>SE REGISTRA Y VALIDA EL REGISTRO DE PAGO</w:t>
+              <w:t>Ordena las deudas de cada estudiante por fechas.</w:t>
             </w:r>
           </w:p>
         </w:tc>
@@ -685,7 +811,159 @@
               <w:rPr>
                 <w:rFonts w:ascii="Arial" w:hAnsi="Arial" w:cs="Arial"/>
               </w:rPr>
-              <w:t>SE VALIDA LAS DEUDAS TOTALES, PARA LA ENTREGA O RETENCIÓN DE LOS CERTIFICADOS CORRESPONDIENTES.</w:t>
+              <w:t>Al querer pagar la deuda, se revisa si ya han sido cancelados las mensualidades ya vencidas.</w:t>
+            </w:r>
+          </w:p>
+        </w:tc>
+      </w:tr>
+      <w:tr>
+        <w:trPr>
+          <w:trHeight w:val="558"/>
+        </w:trPr>
+        <w:tc>
+          <w:tcPr>
+            <w:tcW w:w="906" w:type="pct"/>
+            <w:shd w:val="clear" w:color="auto" w:fill="FFC000"/>
+            <w:vAlign w:val="center"/>
+          </w:tcPr>
+          <w:p>
+            <w:pPr>
+              <w:jc w:val="center"/>
+              <w:rPr>
+                <w:rFonts w:ascii="Arial" w:hAnsi="Arial" w:cs="Arial"/>
+              </w:rPr>
+            </w:pPr>
+            <w:r>
+              <w:rPr>
+                <w:rFonts w:ascii="Arial" w:hAnsi="Arial" w:cs="Arial"/>
+              </w:rPr>
+              <w:t>CAR-05</w:t>
+            </w:r>
+          </w:p>
+        </w:tc>
+        <w:tc>
+          <w:tcPr>
+            <w:tcW w:w="608" w:type="pct"/>
+            <w:shd w:val="clear" w:color="auto" w:fill="FFF2CC" w:themeFill="accent4" w:themeFillTint="33"/>
+          </w:tcPr>
+          <w:p>
+            <w:pPr>
+              <w:jc w:val="center"/>
+              <w:rPr>
+                <w:rFonts w:ascii="Arial" w:hAnsi="Arial" w:cs="Arial"/>
+              </w:rPr>
+            </w:pPr>
+            <w:r>
+              <w:rPr>
+                <w:rFonts w:ascii="Arial" w:hAnsi="Arial" w:cs="Arial"/>
+              </w:rPr>
+              <w:t>NEC-05</w:t>
+            </w:r>
+          </w:p>
+        </w:tc>
+        <w:tc>
+          <w:tcPr>
+            <w:tcW w:w="3486" w:type="pct"/>
+            <w:shd w:val="clear" w:color="auto" w:fill="FFFFFF" w:themeFill="background1"/>
+            <w:vAlign w:val="center"/>
+          </w:tcPr>
+          <w:p>
+            <w:pPr>
+              <w:jc w:val="both"/>
+              <w:rPr>
+                <w:rFonts w:ascii="Arial" w:hAnsi="Arial" w:cs="Arial"/>
+              </w:rPr>
+            </w:pPr>
+            <w:r>
+              <w:rPr>
+                <w:rFonts w:ascii="Arial" w:hAnsi="Arial" w:cs="Arial"/>
+              </w:rPr>
+              <w:t>Permite eliminar la deuda del sistema, una vez ha sido cancelado el monto.</w:t>
+            </w:r>
+          </w:p>
+        </w:tc>
+      </w:tr>
+      <w:tr>
+        <w:trPr>
+          <w:trHeight w:val="558"/>
+        </w:trPr>
+        <w:tc>
+          <w:tcPr>
+            <w:tcW w:w="906" w:type="pct"/>
+            <w:shd w:val="clear" w:color="auto" w:fill="FFC000"/>
+            <w:vAlign w:val="center"/>
+          </w:tcPr>
+          <w:p>
+            <w:pPr>
+              <w:jc w:val="center"/>
+              <w:rPr>
+                <w:rFonts w:ascii="Arial" w:hAnsi="Arial" w:cs="Arial"/>
+              </w:rPr>
+            </w:pPr>
+            <w:r>
+              <w:rPr>
+                <w:rFonts w:ascii="Arial" w:hAnsi="Arial" w:cs="Arial"/>
+              </w:rPr>
+              <w:t>CAR-06</w:t>
+            </w:r>
+          </w:p>
+        </w:tc>
+        <w:tc>
+          <w:tcPr>
+            <w:tcW w:w="608" w:type="pct"/>
+            <w:shd w:val="clear" w:color="auto" w:fill="FFF2CC" w:themeFill="accent4" w:themeFillTint="33"/>
+          </w:tcPr>
+          <w:p>
+            <w:pPr>
+              <w:jc w:val="center"/>
+              <w:rPr>
+                <w:rFonts w:ascii="Arial" w:hAnsi="Arial" w:cs="Arial"/>
+              </w:rPr>
+            </w:pPr>
+            <w:r>
+              <w:rPr>
+                <w:rFonts w:ascii="Arial" w:hAnsi="Arial" w:cs="Arial"/>
+              </w:rPr>
+              <w:t>NEC-06</w:t>
+            </w:r>
+          </w:p>
+        </w:tc>
+        <w:tc>
+          <w:tcPr>
+            <w:tcW w:w="3486" w:type="pct"/>
+            <w:shd w:val="clear" w:color="auto" w:fill="FFFFFF" w:themeFill="background1"/>
+            <w:vAlign w:val="center"/>
+          </w:tcPr>
+          <w:p>
+            <w:pPr>
+              <w:jc w:val="both"/>
+              <w:rPr>
+                <w:rFonts w:ascii="Arial" w:hAnsi="Arial" w:cs="Arial"/>
+              </w:rPr>
+            </w:pPr>
+            <w:r>
+              <w:rPr>
+                <w:rFonts w:ascii="Arial" w:hAnsi="Arial" w:cs="Arial"/>
+              </w:rPr>
+              <w:t>Al ser cancelad</w:t>
+            </w:r>
+            <w:r>
+              <w:rPr>
+                <w:rFonts w:ascii="Arial" w:hAnsi="Arial" w:cs="Arial"/>
+              </w:rPr>
+              <w:t>a la deuda</w:t>
+            </w:r>
+            <w:r>
+              <w:rPr>
+                <w:rFonts w:ascii="Arial" w:hAnsi="Arial" w:cs="Arial"/>
+              </w:rPr>
+              <w:t xml:space="preserve"> se genera un comprobante de pago, </w:t>
+            </w:r>
+            <w:r>
+              <w:rPr>
+                <w:rFonts w:ascii="Arial" w:hAnsi="Arial" w:cs="Arial"/>
+              </w:rPr>
+              <w:t>para mantener un registro.</w:t>
             </w:r>
           </w:p>
         </w:tc>

</xml_diff>